<commit_message>
Helyzet Jelentés Prezi alapja
A 02.23-i helyzetjelentéshez készült prezentáció alapja, még törődést igényel
</commit_message>
<xml_diff>
--- a/d_VizsgaremekDokumentacio.docx
+++ b/d_VizsgaremekDokumentacio.docx
@@ -1,6 +1,6 @@
 
 <file path=word/document.xml><?xml version="1.0" encoding="utf-8"?>
-<w:document xmlns:wpc="http://schemas.microsoft.com/office/word/2010/wordprocessingCanvas" xmlns:cx="http://schemas.microsoft.com/office/drawing/2014/chartex" xmlns:cx1="http://schemas.microsoft.com/office/drawing/2015/9/8/chartex" xmlns:cx2="http://schemas.microsoft.com/office/drawing/2015/10/21/chartex" xmlns:cx3="http://schemas.microsoft.com/office/drawing/2016/5/9/chartex" xmlns:cx4="http://schemas.microsoft.com/office/drawing/2016/5/10/chartex" xmlns:cx5="http://schemas.microsoft.com/office/drawing/2016/5/11/chartex" xmlns:cx6="http://schemas.microsoft.com/office/drawing/2016/5/12/chartex" xmlns:cx7="http://schemas.microsoft.com/office/drawing/2016/5/13/chartex" xmlns:cx8="http://schemas.microsoft.com/office/drawing/2016/5/14/chartex" xmlns:mc="http://schemas.openxmlformats.org/markup-compatibility/2006" xmlns:aink="http://schemas.microsoft.com/office/drawing/2016/ink" xmlns:am3d="http://schemas.microsoft.com/office/drawing/2017/model3d" xmlns:o="urn:schemas-microsoft-com:office:office" xmlns:r="http://schemas.openxmlformats.org/officeDocument/2006/relationships" xmlns:m="http://schemas.openxmlformats.org/officeDocument/2006/math" xmlns:v="urn:schemas-microsoft-com:vml" xmlns:wp14="http://schemas.microsoft.com/office/word/2010/wordprocessingDrawing" xmlns:wp="http://schemas.openxmlformats.org/drawingml/2006/wordprocessingDrawing" xmlns:w10="urn:schemas-microsoft-com:office:word" xmlns:w="http://schemas.openxmlformats.org/wordprocessingml/2006/main" xmlns:w14="http://schemas.microsoft.com/office/word/2010/wordml" xmlns:w15="http://schemas.microsoft.com/office/word/2012/wordml" xmlns:w16cid="http://schemas.microsoft.com/office/word/2016/wordml/cid" xmlns:w16se="http://schemas.microsoft.com/office/word/2015/wordml/symex" xmlns:wpg="http://schemas.microsoft.com/office/word/2010/wordprocessingGroup" xmlns:wpi="http://schemas.microsoft.com/office/word/2010/wordprocessingInk" xmlns:wne="http://schemas.microsoft.com/office/word/2006/wordml" xmlns:wps="http://schemas.microsoft.com/office/word/2010/wordprocessingShape" mc:Ignorable="w14 w15 w16se w16cid wp14">
+<w:document xmlns:wpc="http://schemas.microsoft.com/office/word/2010/wordprocessingCanvas" xmlns:cx="http://schemas.microsoft.com/office/drawing/2014/chartex" xmlns:cx1="http://schemas.microsoft.com/office/drawing/2015/9/8/chartex" xmlns:cx2="http://schemas.microsoft.com/office/drawing/2015/10/21/chartex" xmlns:cx3="http://schemas.microsoft.com/office/drawing/2016/5/9/chartex" xmlns:cx4="http://schemas.microsoft.com/office/drawing/2016/5/10/chartex" xmlns:cx5="http://schemas.microsoft.com/office/drawing/2016/5/11/chartex" xmlns:cx6="http://schemas.microsoft.com/office/drawing/2016/5/12/chartex" xmlns:cx7="http://schemas.microsoft.com/office/drawing/2016/5/13/chartex" xmlns:cx8="http://schemas.microsoft.com/office/drawing/2016/5/14/chartex" xmlns:mc="http://schemas.openxmlformats.org/markup-compatibility/2006" xmlns:aink="http://schemas.microsoft.com/office/drawing/2016/ink" xmlns:am3d="http://schemas.microsoft.com/office/drawing/2017/model3d" xmlns:o="urn:schemas-microsoft-com:office:office" xmlns:oel="http://schemas.microsoft.com/office/2019/extlst" xmlns:r="http://schemas.openxmlformats.org/officeDocument/2006/relationships" xmlns:m="http://schemas.openxmlformats.org/officeDocument/2006/math" xmlns:v="urn:schemas-microsoft-com:vml" xmlns:wp14="http://schemas.microsoft.com/office/word/2010/wordprocessingDrawing" xmlns:wp="http://schemas.openxmlformats.org/drawingml/2006/wordprocessingDrawing" xmlns:w10="urn:schemas-microsoft-com:office:word" xmlns:w="http://schemas.openxmlformats.org/wordprocessingml/2006/main" xmlns:w14="http://schemas.microsoft.com/office/word/2010/wordml" xmlns:w15="http://schemas.microsoft.com/office/word/2012/wordml" xmlns:w16cex="http://schemas.microsoft.com/office/word/2018/wordml/cex" xmlns:w16cid="http://schemas.microsoft.com/office/word/2016/wordml/cid" xmlns:w16="http://schemas.microsoft.com/office/word/2018/wordml" xmlns:w16sdtdh="http://schemas.microsoft.com/office/word/2020/wordml/sdtdatahash" xmlns:w16se="http://schemas.microsoft.com/office/word/2015/wordml/symex" xmlns:wpg="http://schemas.microsoft.com/office/word/2010/wordprocessingGroup" xmlns:wpi="http://schemas.microsoft.com/office/word/2010/wordprocessingInk" xmlns:wne="http://schemas.microsoft.com/office/word/2006/wordml" xmlns:wps="http://schemas.microsoft.com/office/word/2010/wordprocessingShape" mc:Ignorable="w14 w15 w16se w16cid w16 w16cex w16sdtdh wp14">
   <w:body>
     <w:p>
       <w:pPr>
@@ -39,22 +39,23 @@
           <w:szCs w:val="96"/>
         </w:rPr>
       </w:pPr>
+      <w:proofErr w:type="spellStart"/>
       <w:r>
         <w:rPr>
           <w:rFonts w:ascii="Arial Black" w:hAnsi="Arial Black"/>
           <w:sz w:val="96"/>
           <w:szCs w:val="96"/>
         </w:rPr>
-        <w:t>Bruder György,</w:t>
-      </w:r>
+        <w:t>Bruder</w:t>
+      </w:r>
+      <w:proofErr w:type="spellEnd"/>
       <w:r>
         <w:rPr>
           <w:rFonts w:ascii="Arial Black" w:hAnsi="Arial Black"/>
           <w:sz w:val="96"/>
           <w:szCs w:val="96"/>
         </w:rPr>
-        <w:br/>
-        <w:t>Nagy István,</w:t>
+        <w:t xml:space="preserve"> György,</w:t>
       </w:r>
       <w:r>
         <w:rPr>
@@ -63,24 +64,7 @@
           <w:szCs w:val="96"/>
         </w:rPr>
         <w:br/>
-      </w:r>
-      <w:proofErr w:type="spellStart"/>
-      <w:r>
-        <w:rPr>
-          <w:rFonts w:ascii="Arial Black" w:hAnsi="Arial Black"/>
-          <w:sz w:val="96"/>
-          <w:szCs w:val="96"/>
-        </w:rPr>
-        <w:t>Trendler</w:t>
-      </w:r>
-      <w:proofErr w:type="spellEnd"/>
-      <w:r>
-        <w:rPr>
-          <w:rFonts w:ascii="Arial Black" w:hAnsi="Arial Black"/>
-          <w:sz w:val="96"/>
-          <w:szCs w:val="96"/>
-        </w:rPr>
-        <w:t xml:space="preserve"> Gergő</w:t>
+        <w:t>Nagy István</w:t>
       </w:r>
     </w:p>
     <w:p>
@@ -168,13 +152,181 @@
     </w:p>
     <w:p>
       <w:pPr>
+        <w:spacing w:before="120" w:after="120"/>
+        <w:jc w:val="both"/>
+        <w:rPr>
+          <w:rFonts w:ascii="Arial Black" w:hAnsi="Arial Black"/>
+        </w:rPr>
+      </w:pPr>
+      <w:r>
+        <w:rPr>
+          <w:rFonts w:ascii="Arial Black" w:hAnsi="Arial Black"/>
+        </w:rPr>
+        <w:t>Cég (Fiktív):</w:t>
+      </w:r>
+    </w:p>
+    <w:p>
+      <w:pPr>
+        <w:spacing w:after="0"/>
+        <w:ind w:firstLine="284"/>
+        <w:jc w:val="both"/>
+        <w:rPr>
+          <w:rFonts w:ascii="Times New Roman" w:hAnsi="Times New Roman" w:cs="Times New Roman"/>
+          <w:sz w:val="28"/>
+        </w:rPr>
+      </w:pPr>
+      <w:r>
+        <w:rPr>
+          <w:rFonts w:ascii="Times New Roman" w:hAnsi="Times New Roman" w:cs="Times New Roman"/>
+          <w:sz w:val="28"/>
+        </w:rPr>
+        <w:t xml:space="preserve">Egy családi vállalkozásból indult számítógépszervíz és számítástechnikai bolt, amely az évek során további </w:t>
+      </w:r>
+      <w:r>
+        <w:rPr>
+          <w:rFonts w:ascii="Times New Roman" w:hAnsi="Times New Roman" w:cs="Times New Roman"/>
+          <w:sz w:val="28"/>
+        </w:rPr>
+        <w:t>három</w:t>
+      </w:r>
+      <w:r>
+        <w:rPr>
+          <w:rFonts w:ascii="Times New Roman" w:hAnsi="Times New Roman" w:cs="Times New Roman"/>
+          <w:sz w:val="28"/>
+        </w:rPr>
+        <w:t xml:space="preserve"> telephelyen (</w:t>
+      </w:r>
+      <w:r>
+        <w:rPr>
+          <w:rFonts w:ascii="Times New Roman" w:hAnsi="Times New Roman" w:cs="Times New Roman"/>
+          <w:sz w:val="28"/>
+        </w:rPr>
+        <w:t xml:space="preserve">javarészt </w:t>
+      </w:r>
+      <w:r>
+        <w:rPr>
+          <w:rFonts w:ascii="Times New Roman" w:hAnsi="Times New Roman" w:cs="Times New Roman"/>
+          <w:sz w:val="28"/>
+        </w:rPr>
+        <w:t>különböző városokban) bővült. A cég profilja, hogy PC-ket és laptopokat javít, illetve az ahhoz való kiegészítőket és alkatrészeket árul.</w:t>
+      </w:r>
+    </w:p>
+    <w:p>
+      <w:pPr>
+        <w:spacing w:after="0"/>
+        <w:ind w:firstLine="284"/>
+        <w:jc w:val="both"/>
+        <w:rPr>
+          <w:rFonts w:ascii="Times New Roman" w:hAnsi="Times New Roman" w:cs="Times New Roman"/>
+          <w:sz w:val="28"/>
+        </w:rPr>
+      </w:pPr>
+      <w:r>
+        <w:rPr>
+          <w:rFonts w:ascii="Times New Roman" w:hAnsi="Times New Roman" w:cs="Times New Roman"/>
+          <w:sz w:val="28"/>
+        </w:rPr>
+        <w:t>A cég az első telephelyén központi szerverrel rendelkezik. Ezen tárolják a weblap és adatbázis kiszolgálójukat, az utób</w:t>
+      </w:r>
+      <w:r>
+        <w:rPr>
+          <w:rFonts w:ascii="Times New Roman" w:hAnsi="Times New Roman" w:cs="Times New Roman"/>
+          <w:sz w:val="28"/>
+        </w:rPr>
+        <w:t>b</w:t>
+      </w:r>
+      <w:r>
+        <w:rPr>
+          <w:rFonts w:ascii="Times New Roman" w:hAnsi="Times New Roman" w:cs="Times New Roman"/>
+          <w:sz w:val="28"/>
+        </w:rPr>
+        <w:t>in tárolják a raktárkészletük adatait.</w:t>
+      </w:r>
+    </w:p>
+    <w:p>
+      <w:pPr>
+        <w:spacing w:after="0"/>
+        <w:ind w:firstLine="284"/>
+        <w:jc w:val="both"/>
+        <w:rPr>
+          <w:rFonts w:ascii="Times New Roman" w:hAnsi="Times New Roman" w:cs="Times New Roman"/>
+          <w:sz w:val="28"/>
+        </w:rPr>
+      </w:pPr>
+      <w:r>
+        <w:rPr>
+          <w:rFonts w:ascii="Times New Roman" w:hAnsi="Times New Roman" w:cs="Times New Roman"/>
+          <w:sz w:val="28"/>
+        </w:rPr>
+        <w:t>A cégnek ehhez redundáns hálózati megoldásokra van szüksége</w:t>
+      </w:r>
+      <w:r>
+        <w:rPr>
+          <w:rFonts w:ascii="Times New Roman" w:hAnsi="Times New Roman" w:cs="Times New Roman"/>
+          <w:sz w:val="28"/>
+        </w:rPr>
+        <w:t>, hogy a szerver bármikor elérhető legyen a többi telephelyről is.</w:t>
+      </w:r>
+    </w:p>
+    <w:p>
+      <w:pPr>
+        <w:spacing w:after="0"/>
+        <w:ind w:firstLine="284"/>
+        <w:jc w:val="both"/>
+        <w:rPr>
+          <w:rFonts w:ascii="Times New Roman" w:hAnsi="Times New Roman" w:cs="Times New Roman"/>
+          <w:sz w:val="28"/>
+        </w:rPr>
+      </w:pPr>
+      <w:r>
+        <w:rPr>
+          <w:rFonts w:ascii="Times New Roman" w:hAnsi="Times New Roman" w:cs="Times New Roman"/>
+          <w:sz w:val="28"/>
+        </w:rPr>
+        <w:t>Telephelyenként 10 főnél kevesebben dolgoznak, míg az első telephelyen a cég működéséhez elengedhetetlen dolgozók egészítik ki a többi telephelyeken is megtalálható munkakörű dolgozókat.</w:t>
+      </w:r>
+    </w:p>
+    <w:p>
+      <w:pPr>
+        <w:spacing w:before="120" w:after="120"/>
+        <w:jc w:val="both"/>
+        <w:rPr>
+          <w:rFonts w:ascii="Arial Black" w:hAnsi="Arial Black"/>
+        </w:rPr>
+      </w:pPr>
+      <w:r>
+        <w:rPr>
+          <w:rFonts w:ascii="Arial Black" w:hAnsi="Arial Black"/>
+        </w:rPr>
+        <w:t>Projektmenedzsment eszközök:</w:t>
+      </w:r>
+    </w:p>
+    <w:p>
+      <w:pPr>
+        <w:spacing w:after="0"/>
+        <w:jc w:val="both"/>
+        <w:rPr>
+          <w:rFonts w:ascii="Times New Roman" w:hAnsi="Times New Roman" w:cs="Times New Roman"/>
+          <w:sz w:val="28"/>
+        </w:rPr>
+      </w:pPr>
+      <w:r>
+        <w:rPr>
+          <w:rFonts w:ascii="Times New Roman" w:hAnsi="Times New Roman" w:cs="Times New Roman"/>
+          <w:sz w:val="28"/>
+        </w:rPr>
+        <w:t>Ezeket a felületeket/programokat használjuk a projekt tervezése és lebonyolítása alatt:</w:t>
+      </w:r>
+    </w:p>
+    <w:p>
+      <w:pPr>
         <w:pStyle w:val="Listaszerbekezds"/>
         <w:numPr>
           <w:ilvl w:val="0"/>
           <w:numId w:val="1"/>
         </w:numPr>
         <w:spacing w:after="0"/>
-        <w:ind w:left="0" w:firstLine="0"/>
+        <w:jc w:val="both"/>
         <w:rPr>
           <w:rFonts w:ascii="Times New Roman" w:hAnsi="Times New Roman" w:cs="Times New Roman"/>
           <w:sz w:val="28"/>
@@ -186,7 +338,7 @@
           <w:rFonts w:ascii="Times New Roman" w:hAnsi="Times New Roman" w:cs="Times New Roman"/>
           <w:sz w:val="28"/>
         </w:rPr>
-        <w:t>Trendler</w:t>
+        <w:t>Discord</w:t>
       </w:r>
       <w:proofErr w:type="spellEnd"/>
       <w:r>
@@ -194,184 +346,21 @@
           <w:rFonts w:ascii="Times New Roman" w:hAnsi="Times New Roman" w:cs="Times New Roman"/>
           <w:sz w:val="28"/>
         </w:rPr>
-        <w:t xml:space="preserve"> Gergő</w:t>
-      </w:r>
-    </w:p>
-    <w:p>
-      <w:pPr>
-        <w:spacing w:before="120" w:after="120"/>
-        <w:jc w:val="both"/>
-        <w:rPr>
-          <w:rFonts w:ascii="Arial Black" w:hAnsi="Arial Black"/>
-        </w:rPr>
-      </w:pPr>
-      <w:r>
-        <w:rPr>
-          <w:rFonts w:ascii="Arial Black" w:hAnsi="Arial Black"/>
-        </w:rPr>
-        <w:t>Cég (Fiktív):</w:t>
-      </w:r>
-    </w:p>
-    <w:p>
-      <w:pPr>
-        <w:spacing w:after="0"/>
-        <w:ind w:firstLine="284"/>
-        <w:jc w:val="both"/>
-        <w:rPr>
-          <w:rFonts w:ascii="Times New Roman" w:hAnsi="Times New Roman" w:cs="Times New Roman"/>
-          <w:sz w:val="28"/>
-        </w:rPr>
-      </w:pPr>
-      <w:r>
-        <w:rPr>
-          <w:rFonts w:ascii="Times New Roman" w:hAnsi="Times New Roman" w:cs="Times New Roman"/>
-          <w:sz w:val="28"/>
-        </w:rPr>
-        <w:t xml:space="preserve">Egy családi vállalkozásból indult számítógépszervíz és számítástechnikai bolt, amely az évek során további </w:t>
-      </w:r>
-      <w:r>
-        <w:rPr>
-          <w:rFonts w:ascii="Times New Roman" w:hAnsi="Times New Roman" w:cs="Times New Roman"/>
-          <w:sz w:val="28"/>
-        </w:rPr>
-        <w:t>három</w:t>
-      </w:r>
-      <w:r>
-        <w:rPr>
-          <w:rFonts w:ascii="Times New Roman" w:hAnsi="Times New Roman" w:cs="Times New Roman"/>
-          <w:sz w:val="28"/>
-        </w:rPr>
-        <w:t xml:space="preserve"> telephelyen (</w:t>
-      </w:r>
-      <w:r>
-        <w:rPr>
-          <w:rFonts w:ascii="Times New Roman" w:hAnsi="Times New Roman" w:cs="Times New Roman"/>
-          <w:sz w:val="28"/>
-        </w:rPr>
-        <w:t xml:space="preserve">javarészt </w:t>
-      </w:r>
-      <w:r>
-        <w:rPr>
-          <w:rFonts w:ascii="Times New Roman" w:hAnsi="Times New Roman" w:cs="Times New Roman"/>
-          <w:sz w:val="28"/>
-        </w:rPr>
-        <w:t>különböző városokban) bővült. A cég profilja, hogy PC-ket és laptopokat javít, illetve az ahhoz való kiegészítőket és alkatrészeket árul.</w:t>
-      </w:r>
-    </w:p>
-    <w:p>
-      <w:pPr>
-        <w:spacing w:after="0"/>
-        <w:ind w:firstLine="284"/>
-        <w:jc w:val="both"/>
-        <w:rPr>
-          <w:rFonts w:ascii="Times New Roman" w:hAnsi="Times New Roman" w:cs="Times New Roman"/>
-          <w:sz w:val="28"/>
-        </w:rPr>
-      </w:pPr>
-      <w:r>
-        <w:rPr>
-          <w:rFonts w:ascii="Times New Roman" w:hAnsi="Times New Roman" w:cs="Times New Roman"/>
-          <w:sz w:val="28"/>
-        </w:rPr>
-        <w:t>A cég az első telephelyén központi szerverrel rendelkezik. Ezen tárolják a weblap és adatbázis kiszolgálójukat, az utób</w:t>
-      </w:r>
-      <w:r>
-        <w:rPr>
-          <w:rFonts w:ascii="Times New Roman" w:hAnsi="Times New Roman" w:cs="Times New Roman"/>
-          <w:sz w:val="28"/>
-        </w:rPr>
-        <w:t>b</w:t>
-      </w:r>
-      <w:r>
-        <w:rPr>
-          <w:rFonts w:ascii="Times New Roman" w:hAnsi="Times New Roman" w:cs="Times New Roman"/>
-          <w:sz w:val="28"/>
-        </w:rPr>
-        <w:t>in tárolják a raktárkészletük adatait.</w:t>
-      </w:r>
-    </w:p>
-    <w:p>
-      <w:pPr>
-        <w:spacing w:after="0"/>
-        <w:ind w:firstLine="284"/>
-        <w:jc w:val="both"/>
-        <w:rPr>
-          <w:rFonts w:ascii="Times New Roman" w:hAnsi="Times New Roman" w:cs="Times New Roman"/>
-          <w:sz w:val="28"/>
-        </w:rPr>
-      </w:pPr>
-      <w:r>
-        <w:rPr>
-          <w:rFonts w:ascii="Times New Roman" w:hAnsi="Times New Roman" w:cs="Times New Roman"/>
-          <w:sz w:val="28"/>
-        </w:rPr>
-        <w:t>A cégnek ehhez redundáns hálózati megoldásokra van szüksége</w:t>
-      </w:r>
-      <w:r>
-        <w:rPr>
-          <w:rFonts w:ascii="Times New Roman" w:hAnsi="Times New Roman" w:cs="Times New Roman"/>
-          <w:sz w:val="28"/>
-        </w:rPr>
-        <w:t>, hogy a szerver bármikor elérhető legyen a többi telephelyről is.</w:t>
-      </w:r>
-    </w:p>
-    <w:p>
-      <w:pPr>
-        <w:spacing w:after="0"/>
-        <w:ind w:firstLine="284"/>
-        <w:jc w:val="both"/>
-        <w:rPr>
-          <w:rFonts w:ascii="Times New Roman" w:hAnsi="Times New Roman" w:cs="Times New Roman"/>
-          <w:sz w:val="28"/>
-        </w:rPr>
-      </w:pPr>
-      <w:proofErr w:type="spellStart"/>
-      <w:r>
-        <w:rPr>
-          <w:rFonts w:ascii="Times New Roman" w:hAnsi="Times New Roman" w:cs="Times New Roman"/>
-          <w:sz w:val="28"/>
-        </w:rPr>
-        <w:t>Telephelyenként</w:t>
-      </w:r>
-      <w:proofErr w:type="spellEnd"/>
-      <w:r>
-        <w:rPr>
-          <w:rFonts w:ascii="Times New Roman" w:hAnsi="Times New Roman" w:cs="Times New Roman"/>
-          <w:sz w:val="28"/>
-        </w:rPr>
-        <w:t xml:space="preserve"> 10 főnél kevesebben dolgoznak, míg az első telephelyen a cég működéséhez elengedhetetlen dolgozók egészítik ki a többi telephelyeken is megtalálható munkakörű dolgozókat.</w:t>
-      </w:r>
-    </w:p>
-    <w:p>
-      <w:pPr>
-        <w:spacing w:before="120" w:after="120"/>
-        <w:jc w:val="both"/>
-        <w:rPr>
-          <w:rFonts w:ascii="Arial Black" w:hAnsi="Arial Black"/>
-        </w:rPr>
-      </w:pPr>
-      <w:r>
-        <w:rPr>
-          <w:rFonts w:ascii="Arial Black" w:hAnsi="Arial Black"/>
-        </w:rPr>
-        <w:t>Projektmenedzsment eszközök:</w:t>
-      </w:r>
-    </w:p>
-    <w:p>
-      <w:pPr>
-        <w:spacing w:after="0"/>
-        <w:jc w:val="both"/>
-        <w:rPr>
-          <w:rFonts w:ascii="Times New Roman" w:hAnsi="Times New Roman" w:cs="Times New Roman"/>
-          <w:sz w:val="28"/>
-        </w:rPr>
-      </w:pPr>
-      <w:r>
-        <w:rPr>
-          <w:rFonts w:ascii="Times New Roman" w:hAnsi="Times New Roman" w:cs="Times New Roman"/>
-          <w:sz w:val="28"/>
-        </w:rPr>
-        <w:t>Ezeket a felületeket/programokat használjuk a projekt tervezése és lebonyolítása alatt:</w:t>
+        <w:t xml:space="preserve"> </w:t>
+      </w:r>
+      <w:r>
+        <w:rPr>
+          <w:rFonts w:ascii="Times New Roman" w:hAnsi="Times New Roman" w:cs="Times New Roman"/>
+          <w:sz w:val="28"/>
+        </w:rPr>
+        <w:t>–</w:t>
+      </w:r>
+      <w:r>
+        <w:rPr>
+          <w:rFonts w:ascii="Times New Roman" w:hAnsi="Times New Roman" w:cs="Times New Roman"/>
+          <w:sz w:val="28"/>
+        </w:rPr>
+        <w:t xml:space="preserve"> kommunikáció</w:t>
       </w:r>
     </w:p>
     <w:p>
@@ -388,21 +377,12 @@
           <w:sz w:val="28"/>
         </w:rPr>
       </w:pPr>
-      <w:proofErr w:type="spellStart"/>
-      <w:r>
-        <w:rPr>
-          <w:rFonts w:ascii="Times New Roman" w:hAnsi="Times New Roman" w:cs="Times New Roman"/>
-          <w:sz w:val="28"/>
-        </w:rPr>
-        <w:t>Discord</w:t>
-      </w:r>
-      <w:proofErr w:type="spellEnd"/>
-      <w:r>
-        <w:rPr>
-          <w:rFonts w:ascii="Times New Roman" w:hAnsi="Times New Roman" w:cs="Times New Roman"/>
-          <w:sz w:val="28"/>
-        </w:rPr>
-        <w:t xml:space="preserve"> </w:t>
+      <w:r>
+        <w:rPr>
+          <w:rFonts w:ascii="Times New Roman" w:hAnsi="Times New Roman" w:cs="Times New Roman"/>
+          <w:sz w:val="28"/>
+        </w:rPr>
+        <w:t xml:space="preserve">GitHub </w:t>
       </w:r>
       <w:r>
         <w:rPr>
@@ -416,7 +396,7 @@
           <w:rFonts w:ascii="Times New Roman" w:hAnsi="Times New Roman" w:cs="Times New Roman"/>
           <w:sz w:val="28"/>
         </w:rPr>
-        <w:t xml:space="preserve"> kommunikáció</w:t>
+        <w:t xml:space="preserve"> verziókövetés</w:t>
       </w:r>
     </w:p>
     <w:p>
@@ -433,12 +413,21 @@
           <w:sz w:val="28"/>
         </w:rPr>
       </w:pPr>
-      <w:r>
-        <w:rPr>
-          <w:rFonts w:ascii="Times New Roman" w:hAnsi="Times New Roman" w:cs="Times New Roman"/>
-          <w:sz w:val="28"/>
-        </w:rPr>
-        <w:t xml:space="preserve">GitHub </w:t>
+      <w:proofErr w:type="spellStart"/>
+      <w:r>
+        <w:rPr>
+          <w:rFonts w:ascii="Times New Roman" w:hAnsi="Times New Roman" w:cs="Times New Roman"/>
+          <w:sz w:val="28"/>
+        </w:rPr>
+        <w:t>Trello</w:t>
+      </w:r>
+      <w:proofErr w:type="spellEnd"/>
+      <w:r>
+        <w:rPr>
+          <w:rFonts w:ascii="Times New Roman" w:hAnsi="Times New Roman" w:cs="Times New Roman"/>
+          <w:sz w:val="28"/>
+        </w:rPr>
+        <w:t xml:space="preserve"> </w:t>
       </w:r>
       <w:r>
         <w:rPr>
@@ -452,39 +441,6 @@
           <w:rFonts w:ascii="Times New Roman" w:hAnsi="Times New Roman" w:cs="Times New Roman"/>
           <w:sz w:val="28"/>
         </w:rPr>
-        <w:t xml:space="preserve"> verziókövetés</w:t>
-      </w:r>
-      <w:bookmarkStart w:id="0" w:name="_GoBack"/>
-      <w:bookmarkEnd w:id="0"/>
-    </w:p>
-    <w:p>
-      <w:pPr>
-        <w:pStyle w:val="Listaszerbekezds"/>
-        <w:numPr>
-          <w:ilvl w:val="0"/>
-          <w:numId w:val="1"/>
-        </w:numPr>
-        <w:spacing w:after="0"/>
-        <w:jc w:val="both"/>
-        <w:rPr>
-          <w:rFonts w:ascii="Times New Roman" w:hAnsi="Times New Roman" w:cs="Times New Roman"/>
-          <w:sz w:val="28"/>
-        </w:rPr>
-      </w:pPr>
-      <w:proofErr w:type="spellStart"/>
-      <w:r>
-        <w:rPr>
-          <w:rFonts w:ascii="Times New Roman" w:hAnsi="Times New Roman" w:cs="Times New Roman"/>
-          <w:sz w:val="28"/>
-        </w:rPr>
-        <w:t>Trello</w:t>
-      </w:r>
-      <w:proofErr w:type="spellEnd"/>
-      <w:r>
-        <w:rPr>
-          <w:rFonts w:ascii="Times New Roman" w:hAnsi="Times New Roman" w:cs="Times New Roman"/>
-          <w:sz w:val="28"/>
-        </w:rPr>
         <w:t xml:space="preserve"> </w:t>
       </w:r>
       <w:r>
@@ -492,20 +448,6 @@
           <w:rFonts w:ascii="Times New Roman" w:hAnsi="Times New Roman" w:cs="Times New Roman"/>
           <w:sz w:val="28"/>
         </w:rPr>
-        <w:t>–</w:t>
-      </w:r>
-      <w:r>
-        <w:rPr>
-          <w:rFonts w:ascii="Times New Roman" w:hAnsi="Times New Roman" w:cs="Times New Roman"/>
-          <w:sz w:val="28"/>
-        </w:rPr>
-        <w:t xml:space="preserve"> </w:t>
-      </w:r>
-      <w:r>
-        <w:rPr>
-          <w:rFonts w:ascii="Times New Roman" w:hAnsi="Times New Roman" w:cs="Times New Roman"/>
-          <w:sz w:val="28"/>
-        </w:rPr>
         <w:t>Projektmenedzsment</w:t>
       </w:r>
     </w:p>
@@ -521,10 +463,11 @@
       <w:r>
         <w:rPr>
           <w:rFonts w:ascii="Times New Roman" w:hAnsi="Times New Roman" w:cs="Times New Roman"/>
+          <w:noProof/>
           <w:sz w:val="28"/>
         </w:rPr>
         <w:drawing>
-          <wp:inline distT="0" distB="0" distL="0" distR="0" wp14:anchorId="16D32A52" wp14:editId="36510226">
+          <wp:inline distT="0" distB="0" distL="0" distR="0" wp14:anchorId="452A6A28" wp14:editId="073767DC">
             <wp:extent cx="5760720" cy="3355975"/>
             <wp:effectExtent l="0" t="0" r="0" b="0"/>
             <wp:docPr id="1" name="Kép 1"/>
@@ -562,6 +505,21 @@
     </w:p>
     <w:p>
       <w:pPr>
+        <w:rPr>
+          <w:rFonts w:ascii="Times New Roman" w:hAnsi="Times New Roman" w:cs="Times New Roman"/>
+          <w:sz w:val="28"/>
+        </w:rPr>
+      </w:pPr>
+      <w:r>
+        <w:rPr>
+          <w:rFonts w:ascii="Times New Roman" w:hAnsi="Times New Roman" w:cs="Times New Roman"/>
+          <w:sz w:val="28"/>
+        </w:rPr>
+        <w:br w:type="page"/>
+      </w:r>
+    </w:p>
+    <w:p>
+      <w:pPr>
         <w:spacing w:before="120" w:after="120"/>
         <w:jc w:val="both"/>
         <w:rPr>
@@ -741,7 +699,7 @@
           <w:sz w:val="28"/>
         </w:rPr>
         <w:drawing>
-          <wp:inline distT="0" distB="0" distL="0" distR="0">
+          <wp:inline distT="0" distB="0" distL="0" distR="0" wp14:anchorId="739828E7" wp14:editId="2F6618C9">
             <wp:extent cx="5756910" cy="2623820"/>
             <wp:effectExtent l="0" t="0" r="0" b="5080"/>
             <wp:docPr id="2" name="Kép 2"/>
@@ -823,21 +781,12 @@
         </w:rPr>
         <w:t xml:space="preserve">Nyomtató, </w:t>
       </w:r>
-      <w:proofErr w:type="spellStart"/>
-      <w:r>
-        <w:rPr>
-          <w:rFonts w:ascii="Times New Roman" w:hAnsi="Times New Roman" w:cs="Times New Roman"/>
-          <w:sz w:val="28"/>
-        </w:rPr>
-        <w:t>telephelyenként</w:t>
-      </w:r>
-      <w:proofErr w:type="spellEnd"/>
-      <w:r>
-        <w:rPr>
-          <w:rFonts w:ascii="Times New Roman" w:hAnsi="Times New Roman" w:cs="Times New Roman"/>
-          <w:sz w:val="28"/>
-        </w:rPr>
-        <w:t xml:space="preserve"> legalább egy</w:t>
+      <w:r>
+        <w:rPr>
+          <w:rFonts w:ascii="Times New Roman" w:hAnsi="Times New Roman" w:cs="Times New Roman"/>
+          <w:sz w:val="28"/>
+        </w:rPr>
+        <w:t>telephelyenként legalább egy</w:t>
       </w:r>
       <w:r>
         <w:rPr>
@@ -917,14 +866,7 @@
           <w:sz w:val="28"/>
         </w:rPr>
         <w:lastRenderedPageBreak/>
-        <w:t>legalább egy telephelyen több VLAN kialakítását foglalja magában</w:t>
-      </w:r>
-      <w:r>
-        <w:rPr>
-          <w:rFonts w:ascii="Times New Roman" w:hAnsi="Times New Roman" w:cs="Times New Roman"/>
-          <w:sz w:val="28"/>
-        </w:rPr>
-        <w:t xml:space="preserve"> - </w:t>
+        <w:t xml:space="preserve">legalább egy telephelyen több VLAN kialakítását foglalja magában - </w:t>
       </w:r>
       <w:r>
         <w:rPr>
@@ -1016,14 +958,7 @@
           <w:rFonts w:ascii="Times New Roman" w:hAnsi="Times New Roman" w:cs="Times New Roman"/>
           <w:sz w:val="28"/>
         </w:rPr>
-        <w:t>IPv4 és IPv6 címzési rendszert egyaránt használ</w:t>
-      </w:r>
-      <w:r>
-        <w:rPr>
-          <w:rFonts w:ascii="Times New Roman" w:hAnsi="Times New Roman" w:cs="Times New Roman"/>
-          <w:sz w:val="28"/>
-        </w:rPr>
-        <w:t xml:space="preserve"> - </w:t>
+        <w:t xml:space="preserve">IPv4 és IPv6 címzési rendszert egyaránt használ - </w:t>
       </w:r>
       <w:r>
         <w:rPr>
@@ -1054,25 +989,8 @@
           <w:rFonts w:ascii="Times New Roman" w:hAnsi="Times New Roman" w:cs="Times New Roman"/>
           <w:sz w:val="28"/>
         </w:rPr>
-        <w:t>Vezeték nélküli hálózatot is tartalmaz</w:t>
-      </w:r>
-      <w:r>
-        <w:rPr>
-          <w:rFonts w:ascii="Times New Roman" w:hAnsi="Times New Roman" w:cs="Times New Roman"/>
-          <w:sz w:val="28"/>
-        </w:rPr>
-        <w:t xml:space="preserve"> - </w:t>
-      </w:r>
-      <w:proofErr w:type="spellStart"/>
-      <w:r>
-        <w:rPr>
-          <w:rFonts w:ascii="Times New Roman" w:hAnsi="Times New Roman" w:cs="Times New Roman"/>
-          <w:b/>
-          <w:sz w:val="28"/>
-        </w:rPr>
-        <w:t>Trendler</w:t>
-      </w:r>
-      <w:proofErr w:type="spellEnd"/>
+        <w:t xml:space="preserve">Vezeték nélküli hálózatot is tartalmaz - </w:t>
+      </w:r>
     </w:p>
     <w:p>
       <w:pPr>
@@ -1094,14 +1012,7 @@
           <w:rFonts w:ascii="Times New Roman" w:hAnsi="Times New Roman" w:cs="Times New Roman"/>
           <w:sz w:val="28"/>
         </w:rPr>
-        <w:t>statikus és dinamikus forgalomirányítást egyaránt megvalósít</w:t>
-      </w:r>
-      <w:r>
-        <w:rPr>
-          <w:rFonts w:ascii="Times New Roman" w:hAnsi="Times New Roman" w:cs="Times New Roman"/>
-          <w:sz w:val="28"/>
-        </w:rPr>
-        <w:t xml:space="preserve"> </w:t>
+        <w:t xml:space="preserve">statikus és dinamikus forgalomirányítást egyaránt megvalósít </w:t>
       </w:r>
       <w:r>
         <w:rPr>
@@ -1110,14 +1021,6 @@
         </w:rPr>
         <w:t xml:space="preserve">– </w:t>
       </w:r>
-      <w:r>
-        <w:rPr>
-          <w:rFonts w:ascii="Times New Roman" w:hAnsi="Times New Roman" w:cs="Times New Roman"/>
-          <w:b/>
-          <w:sz w:val="28"/>
-        </w:rPr>
-        <w:t xml:space="preserve">Bruder, Nagy, </w:t>
-      </w:r>
       <w:proofErr w:type="spellStart"/>
       <w:r>
         <w:rPr>
@@ -1125,9 +1028,17 @@
           <w:b/>
           <w:sz w:val="28"/>
         </w:rPr>
-        <w:t>Trendler</w:t>
+        <w:t>Bruder</w:t>
       </w:r>
       <w:proofErr w:type="spellEnd"/>
+      <w:r>
+        <w:rPr>
+          <w:rFonts w:ascii="Times New Roman" w:hAnsi="Times New Roman" w:cs="Times New Roman"/>
+          <w:b/>
+          <w:sz w:val="28"/>
+        </w:rPr>
+        <w:t>, Nagy</w:t>
+      </w:r>
     </w:p>
     <w:p>
       <w:pPr>
@@ -1149,14 +1060,7 @@
           <w:rFonts w:ascii="Times New Roman" w:hAnsi="Times New Roman" w:cs="Times New Roman"/>
           <w:sz w:val="28"/>
         </w:rPr>
-        <w:t>statikus és dinamikus címfordítást alkalmaz</w:t>
-      </w:r>
-      <w:r>
-        <w:rPr>
-          <w:rFonts w:ascii="Times New Roman" w:hAnsi="Times New Roman" w:cs="Times New Roman"/>
-          <w:sz w:val="28"/>
-        </w:rPr>
-        <w:t xml:space="preserve"> - </w:t>
+        <w:t xml:space="preserve">statikus és dinamikus címfordítást alkalmaz - </w:t>
       </w:r>
       <w:r>
         <w:rPr>
@@ -1361,14 +1265,6 @@
         </w:rPr>
         <w:t xml:space="preserve"> </w:t>
       </w:r>
-      <w:r>
-        <w:rPr>
-          <w:rFonts w:ascii="Times New Roman" w:hAnsi="Times New Roman" w:cs="Times New Roman"/>
-          <w:b/>
-          <w:sz w:val="28"/>
-        </w:rPr>
-        <w:t xml:space="preserve">Bruder, Nagy, </w:t>
-      </w:r>
       <w:proofErr w:type="spellStart"/>
       <w:r>
         <w:rPr>
@@ -1376,9 +1272,17 @@
           <w:b/>
           <w:sz w:val="28"/>
         </w:rPr>
-        <w:t>Trendler</w:t>
+        <w:t>Bruder</w:t>
       </w:r>
       <w:proofErr w:type="spellEnd"/>
+      <w:r>
+        <w:rPr>
+          <w:rFonts w:ascii="Times New Roman" w:hAnsi="Times New Roman" w:cs="Times New Roman"/>
+          <w:b/>
+          <w:sz w:val="28"/>
+        </w:rPr>
+        <w:t>, Nagy</w:t>
+      </w:r>
     </w:p>
     <w:p>
       <w:pPr>
@@ -1459,6 +1363,194 @@
         </w:rPr>
         <w:t xml:space="preserve"> - </w:t>
       </w:r>
+    </w:p>
+    <w:p>
+      <w:pPr>
+        <w:spacing w:after="0"/>
+        <w:ind w:left="708"/>
+        <w:jc w:val="both"/>
+        <w:rPr>
+          <w:rFonts w:ascii="Times New Roman" w:hAnsi="Times New Roman" w:cs="Times New Roman"/>
+          <w:b/>
+          <w:sz w:val="28"/>
+        </w:rPr>
+      </w:pPr>
+      <w:r>
+        <w:rPr>
+          <w:rFonts w:ascii="Times New Roman" w:hAnsi="Times New Roman" w:cs="Times New Roman"/>
+          <w:sz w:val="28"/>
+        </w:rPr>
+        <w:t>­ DHCP</w:t>
+      </w:r>
+      <w:r>
+        <w:rPr>
+          <w:rFonts w:ascii="Times New Roman" w:hAnsi="Times New Roman" w:cs="Times New Roman"/>
+          <w:sz w:val="28"/>
+        </w:rPr>
+        <w:t xml:space="preserve"> - </w:t>
+      </w:r>
+      <w:r>
+        <w:rPr>
+          <w:rFonts w:ascii="Times New Roman" w:hAnsi="Times New Roman" w:cs="Times New Roman"/>
+          <w:b/>
+          <w:sz w:val="28"/>
+        </w:rPr>
+        <w:t>Bruder</w:t>
+      </w:r>
+    </w:p>
+    <w:p>
+      <w:pPr>
+        <w:spacing w:after="0"/>
+        <w:ind w:left="708"/>
+        <w:jc w:val="both"/>
+        <w:rPr>
+          <w:rFonts w:ascii="Times New Roman" w:hAnsi="Times New Roman" w:cs="Times New Roman"/>
+          <w:b/>
+          <w:sz w:val="28"/>
+        </w:rPr>
+      </w:pPr>
+      <w:r>
+        <w:rPr>
+          <w:rFonts w:ascii="Times New Roman" w:hAnsi="Times New Roman" w:cs="Times New Roman"/>
+          <w:sz w:val="28"/>
+        </w:rPr>
+        <w:t>­ DNS</w:t>
+      </w:r>
+      <w:r>
+        <w:rPr>
+          <w:rFonts w:ascii="Times New Roman" w:hAnsi="Times New Roman" w:cs="Times New Roman"/>
+          <w:sz w:val="28"/>
+        </w:rPr>
+        <w:t xml:space="preserve"> - </w:t>
+      </w:r>
+    </w:p>
+    <w:p>
+      <w:pPr>
+        <w:spacing w:after="0"/>
+        <w:ind w:left="708"/>
+        <w:jc w:val="both"/>
+        <w:rPr>
+          <w:rFonts w:ascii="Times New Roman" w:hAnsi="Times New Roman" w:cs="Times New Roman"/>
+          <w:b/>
+          <w:sz w:val="28"/>
+        </w:rPr>
+      </w:pPr>
+      <w:r>
+        <w:rPr>
+          <w:rFonts w:ascii="Times New Roman" w:hAnsi="Times New Roman" w:cs="Times New Roman"/>
+          <w:sz w:val="28"/>
+        </w:rPr>
+        <w:t>­ HTTP/HTTPS</w:t>
+      </w:r>
+      <w:r>
+        <w:rPr>
+          <w:rFonts w:ascii="Times New Roman" w:hAnsi="Times New Roman" w:cs="Times New Roman"/>
+          <w:sz w:val="28"/>
+        </w:rPr>
+        <w:t xml:space="preserve"> - </w:t>
+      </w:r>
+      <w:r>
+        <w:rPr>
+          <w:rFonts w:ascii="Times New Roman" w:hAnsi="Times New Roman" w:cs="Times New Roman"/>
+          <w:b/>
+          <w:sz w:val="28"/>
+        </w:rPr>
+        <w:t>Nagy</w:t>
+      </w:r>
+    </w:p>
+    <w:p>
+      <w:pPr>
+        <w:spacing w:after="0"/>
+        <w:ind w:left="708"/>
+        <w:jc w:val="both"/>
+        <w:rPr>
+          <w:rFonts w:ascii="Times New Roman" w:hAnsi="Times New Roman" w:cs="Times New Roman"/>
+          <w:b/>
+          <w:sz w:val="28"/>
+        </w:rPr>
+      </w:pPr>
+      <w:r>
+        <w:rPr>
+          <w:rFonts w:ascii="Times New Roman" w:hAnsi="Times New Roman" w:cs="Times New Roman"/>
+          <w:sz w:val="28"/>
+        </w:rPr>
+        <w:t>­ Fájl és nyomtató megosztás</w:t>
+      </w:r>
+      <w:r>
+        <w:rPr>
+          <w:rFonts w:ascii="Times New Roman" w:hAnsi="Times New Roman" w:cs="Times New Roman"/>
+          <w:sz w:val="28"/>
+        </w:rPr>
+        <w:t xml:space="preserve"> - </w:t>
+      </w:r>
+      <w:r>
+        <w:rPr>
+          <w:rFonts w:ascii="Times New Roman" w:hAnsi="Times New Roman" w:cs="Times New Roman"/>
+          <w:b/>
+          <w:sz w:val="28"/>
+        </w:rPr>
+        <w:t>Nagy</w:t>
+      </w:r>
+    </w:p>
+    <w:p>
+      <w:pPr>
+        <w:spacing w:after="0"/>
+        <w:ind w:left="708"/>
+        <w:jc w:val="both"/>
+        <w:rPr>
+          <w:rFonts w:ascii="Times New Roman" w:hAnsi="Times New Roman" w:cs="Times New Roman"/>
+          <w:b/>
+          <w:sz w:val="28"/>
+        </w:rPr>
+      </w:pPr>
+      <w:r>
+        <w:rPr>
+          <w:rFonts w:ascii="Times New Roman" w:hAnsi="Times New Roman" w:cs="Times New Roman"/>
+          <w:sz w:val="28"/>
+        </w:rPr>
+        <w:t>­ Automatizált mentés</w:t>
+      </w:r>
+      <w:r>
+        <w:rPr>
+          <w:rFonts w:ascii="Times New Roman" w:hAnsi="Times New Roman" w:cs="Times New Roman"/>
+          <w:sz w:val="28"/>
+        </w:rPr>
+        <w:t xml:space="preserve"> - </w:t>
+      </w:r>
+      <w:r>
+        <w:rPr>
+          <w:rFonts w:ascii="Times New Roman" w:hAnsi="Times New Roman" w:cs="Times New Roman"/>
+          <w:b/>
+          <w:sz w:val="28"/>
+        </w:rPr>
+        <w:t>Bruder</w:t>
+      </w:r>
+    </w:p>
+    <w:p>
+      <w:pPr>
+        <w:spacing w:after="0"/>
+        <w:ind w:left="708"/>
+        <w:jc w:val="both"/>
+        <w:rPr>
+          <w:rFonts w:ascii="Times New Roman" w:hAnsi="Times New Roman" w:cs="Times New Roman"/>
+          <w:b/>
+          <w:sz w:val="28"/>
+        </w:rPr>
+      </w:pPr>
+      <w:r>
+        <w:rPr>
+          <w:rFonts w:ascii="Times New Roman" w:hAnsi="Times New Roman" w:cs="Times New Roman"/>
+          <w:sz w:val="28"/>
+        </w:rPr>
+        <w:t>­ Kliens számítógépekre automatizált szoftvertelepítés</w:t>
+      </w:r>
+      <w:r>
+        <w:rPr>
+          <w:rFonts w:ascii="Times New Roman" w:hAnsi="Times New Roman" w:cs="Times New Roman"/>
+          <w:sz w:val="28"/>
+        </w:rPr>
+        <w:t xml:space="preserve"> – </w:t>
+      </w:r>
       <w:proofErr w:type="spellStart"/>
       <w:r>
         <w:rPr>
@@ -1466,225 +1558,17 @@
           <w:b/>
           <w:sz w:val="28"/>
         </w:rPr>
-        <w:t>Trendler</w:t>
+        <w:t>Bruder</w:t>
       </w:r>
       <w:proofErr w:type="spellEnd"/>
-    </w:p>
-    <w:p>
-      <w:pPr>
-        <w:spacing w:after="0"/>
-        <w:ind w:left="708"/>
-        <w:jc w:val="both"/>
-        <w:rPr>
-          <w:rFonts w:ascii="Times New Roman" w:hAnsi="Times New Roman" w:cs="Times New Roman"/>
-          <w:b/>
-          <w:sz w:val="28"/>
-        </w:rPr>
-      </w:pPr>
-      <w:r>
-        <w:rPr>
-          <w:rFonts w:ascii="Times New Roman" w:hAnsi="Times New Roman" w:cs="Times New Roman"/>
-          <w:sz w:val="28"/>
-        </w:rPr>
-        <w:t>­ DHCP</w:t>
-      </w:r>
-      <w:r>
-        <w:rPr>
-          <w:rFonts w:ascii="Times New Roman" w:hAnsi="Times New Roman" w:cs="Times New Roman"/>
-          <w:sz w:val="28"/>
-        </w:rPr>
-        <w:t xml:space="preserve"> - </w:t>
-      </w:r>
-      <w:r>
-        <w:rPr>
-          <w:rFonts w:ascii="Times New Roman" w:hAnsi="Times New Roman" w:cs="Times New Roman"/>
-          <w:b/>
-          <w:sz w:val="28"/>
-        </w:rPr>
-        <w:t>Bruder</w:t>
-      </w:r>
-    </w:p>
-    <w:p>
-      <w:pPr>
-        <w:spacing w:after="0"/>
-        <w:ind w:left="708"/>
-        <w:jc w:val="both"/>
-        <w:rPr>
-          <w:rFonts w:ascii="Times New Roman" w:hAnsi="Times New Roman" w:cs="Times New Roman"/>
-          <w:b/>
-          <w:sz w:val="28"/>
-        </w:rPr>
-      </w:pPr>
-      <w:r>
-        <w:rPr>
-          <w:rFonts w:ascii="Times New Roman" w:hAnsi="Times New Roman" w:cs="Times New Roman"/>
-          <w:sz w:val="28"/>
-        </w:rPr>
-        <w:t>­ DNS</w:t>
-      </w:r>
-      <w:r>
-        <w:rPr>
-          <w:rFonts w:ascii="Times New Roman" w:hAnsi="Times New Roman" w:cs="Times New Roman"/>
-          <w:sz w:val="28"/>
-        </w:rPr>
-        <w:t xml:space="preserve"> - </w:t>
-      </w:r>
-      <w:proofErr w:type="spellStart"/>
-      <w:r>
-        <w:rPr>
-          <w:rFonts w:ascii="Times New Roman" w:hAnsi="Times New Roman" w:cs="Times New Roman"/>
-          <w:b/>
-          <w:sz w:val="28"/>
-        </w:rPr>
-        <w:t>Trendler</w:t>
-      </w:r>
-      <w:proofErr w:type="spellEnd"/>
-    </w:p>
-    <w:p>
-      <w:pPr>
-        <w:spacing w:after="0"/>
-        <w:ind w:left="708"/>
-        <w:jc w:val="both"/>
-        <w:rPr>
-          <w:rFonts w:ascii="Times New Roman" w:hAnsi="Times New Roman" w:cs="Times New Roman"/>
-          <w:b/>
-          <w:sz w:val="28"/>
-        </w:rPr>
-      </w:pPr>
-      <w:r>
-        <w:rPr>
-          <w:rFonts w:ascii="Times New Roman" w:hAnsi="Times New Roman" w:cs="Times New Roman"/>
-          <w:sz w:val="28"/>
-        </w:rPr>
-        <w:t>­ HTTP/HTTPS</w:t>
-      </w:r>
-      <w:r>
-        <w:rPr>
-          <w:rFonts w:ascii="Times New Roman" w:hAnsi="Times New Roman" w:cs="Times New Roman"/>
-          <w:sz w:val="28"/>
-        </w:rPr>
-        <w:t xml:space="preserve"> - </w:t>
-      </w:r>
-      <w:r>
-        <w:rPr>
-          <w:rFonts w:ascii="Times New Roman" w:hAnsi="Times New Roman" w:cs="Times New Roman"/>
-          <w:b/>
-          <w:sz w:val="28"/>
-        </w:rPr>
-        <w:t>Nagy</w:t>
-      </w:r>
-    </w:p>
-    <w:p>
-      <w:pPr>
-        <w:spacing w:after="0"/>
-        <w:ind w:left="708"/>
-        <w:jc w:val="both"/>
-        <w:rPr>
-          <w:rFonts w:ascii="Times New Roman" w:hAnsi="Times New Roman" w:cs="Times New Roman"/>
-          <w:b/>
-          <w:sz w:val="28"/>
-        </w:rPr>
-      </w:pPr>
-      <w:r>
-        <w:rPr>
-          <w:rFonts w:ascii="Times New Roman" w:hAnsi="Times New Roman" w:cs="Times New Roman"/>
-          <w:sz w:val="28"/>
-        </w:rPr>
-        <w:t>­ Fájl és nyomtató megosztás</w:t>
-      </w:r>
-      <w:r>
-        <w:rPr>
-          <w:rFonts w:ascii="Times New Roman" w:hAnsi="Times New Roman" w:cs="Times New Roman"/>
-          <w:sz w:val="28"/>
-        </w:rPr>
-        <w:t xml:space="preserve"> - </w:t>
-      </w:r>
-      <w:r>
-        <w:rPr>
-          <w:rFonts w:ascii="Times New Roman" w:hAnsi="Times New Roman" w:cs="Times New Roman"/>
-          <w:b/>
-          <w:sz w:val="28"/>
-        </w:rPr>
-        <w:t>Nagy</w:t>
-      </w:r>
-    </w:p>
-    <w:p>
-      <w:pPr>
-        <w:spacing w:after="0"/>
-        <w:ind w:left="708"/>
-        <w:jc w:val="both"/>
-        <w:rPr>
-          <w:rFonts w:ascii="Times New Roman" w:hAnsi="Times New Roman" w:cs="Times New Roman"/>
-          <w:b/>
-          <w:sz w:val="28"/>
-        </w:rPr>
-      </w:pPr>
-      <w:r>
-        <w:rPr>
-          <w:rFonts w:ascii="Times New Roman" w:hAnsi="Times New Roman" w:cs="Times New Roman"/>
-          <w:sz w:val="28"/>
-        </w:rPr>
-        <w:t>­ Automatizált mentés</w:t>
-      </w:r>
-      <w:r>
-        <w:rPr>
-          <w:rFonts w:ascii="Times New Roman" w:hAnsi="Times New Roman" w:cs="Times New Roman"/>
-          <w:sz w:val="28"/>
-        </w:rPr>
-        <w:t xml:space="preserve"> - </w:t>
-      </w:r>
-      <w:r>
-        <w:rPr>
-          <w:rFonts w:ascii="Times New Roman" w:hAnsi="Times New Roman" w:cs="Times New Roman"/>
-          <w:b/>
-          <w:sz w:val="28"/>
-        </w:rPr>
-        <w:t>Bruder</w:t>
-      </w:r>
-    </w:p>
-    <w:p>
-      <w:pPr>
-        <w:spacing w:after="0"/>
-        <w:ind w:left="708"/>
-        <w:jc w:val="both"/>
-        <w:rPr>
-          <w:rFonts w:ascii="Times New Roman" w:hAnsi="Times New Roman" w:cs="Times New Roman"/>
-          <w:b/>
-          <w:sz w:val="28"/>
-        </w:rPr>
-      </w:pPr>
-      <w:r>
-        <w:rPr>
-          <w:rFonts w:ascii="Times New Roman" w:hAnsi="Times New Roman" w:cs="Times New Roman"/>
-          <w:sz w:val="28"/>
-        </w:rPr>
-        <w:t>­ Kliens számítógépekre automatizált szoftvertelepítés</w:t>
-      </w:r>
-      <w:r>
-        <w:rPr>
-          <w:rFonts w:ascii="Times New Roman" w:hAnsi="Times New Roman" w:cs="Times New Roman"/>
-          <w:sz w:val="28"/>
-        </w:rPr>
-        <w:t xml:space="preserve"> – </w:t>
-      </w:r>
-      <w:r>
-        <w:rPr>
-          <w:rFonts w:ascii="Times New Roman" w:hAnsi="Times New Roman" w:cs="Times New Roman"/>
-          <w:b/>
-          <w:sz w:val="28"/>
-        </w:rPr>
-        <w:t xml:space="preserve">Bruder, Nagy, </w:t>
-      </w:r>
-      <w:proofErr w:type="spellStart"/>
-      <w:r>
-        <w:rPr>
-          <w:rFonts w:ascii="Times New Roman" w:hAnsi="Times New Roman" w:cs="Times New Roman"/>
-          <w:b/>
-          <w:sz w:val="28"/>
-        </w:rPr>
-        <w:t>Trendler</w:t>
-      </w:r>
-      <w:proofErr w:type="spellEnd"/>
+      <w:r>
+        <w:rPr>
+          <w:rFonts w:ascii="Times New Roman" w:hAnsi="Times New Roman" w:cs="Times New Roman"/>
+          <w:b/>
+          <w:sz w:val="28"/>
+        </w:rPr>
+        <w:t>, Nagy</w:t>
+      </w:r>
     </w:p>
     <w:p>
       <w:pPr>
@@ -1858,7 +1742,7 @@
 </file>
 
 <file path=word/numbering.xml><?xml version="1.0" encoding="utf-8"?>
-<w:numbering xmlns:wpc="http://schemas.microsoft.com/office/word/2010/wordprocessingCanvas" xmlns:cx="http://schemas.microsoft.com/office/drawing/2014/chartex" xmlns:cx1="http://schemas.microsoft.com/office/drawing/2015/9/8/chartex" xmlns:cx2="http://schemas.microsoft.com/office/drawing/2015/10/21/chartex" xmlns:cx3="http://schemas.microsoft.com/office/drawing/2016/5/9/chartex" xmlns:cx4="http://schemas.microsoft.com/office/drawing/2016/5/10/chartex" xmlns:cx5="http://schemas.microsoft.com/office/drawing/2016/5/11/chartex" xmlns:cx6="http://schemas.microsoft.com/office/drawing/2016/5/12/chartex" xmlns:cx7="http://schemas.microsoft.com/office/drawing/2016/5/13/chartex" xmlns:cx8="http://schemas.microsoft.com/office/drawing/2016/5/14/chartex" xmlns:mc="http://schemas.openxmlformats.org/markup-compatibility/2006" xmlns:aink="http://schemas.microsoft.com/office/drawing/2016/ink" xmlns:am3d="http://schemas.microsoft.com/office/drawing/2017/model3d" xmlns:o="urn:schemas-microsoft-com:office:office" xmlns:r="http://schemas.openxmlformats.org/officeDocument/2006/relationships" xmlns:m="http://schemas.openxmlformats.org/officeDocument/2006/math" xmlns:v="urn:schemas-microsoft-com:vml" xmlns:wp14="http://schemas.microsoft.com/office/word/2010/wordprocessingDrawing" xmlns:wp="http://schemas.openxmlformats.org/drawingml/2006/wordprocessingDrawing" xmlns:w10="urn:schemas-microsoft-com:office:word" xmlns:w="http://schemas.openxmlformats.org/wordprocessingml/2006/main" xmlns:w14="http://schemas.microsoft.com/office/word/2010/wordml" xmlns:w15="http://schemas.microsoft.com/office/word/2012/wordml" xmlns:w16cid="http://schemas.microsoft.com/office/word/2016/wordml/cid" xmlns:w16se="http://schemas.microsoft.com/office/word/2015/wordml/symex" xmlns:wpg="http://schemas.microsoft.com/office/word/2010/wordprocessingGroup" xmlns:wpi="http://schemas.microsoft.com/office/word/2010/wordprocessingInk" xmlns:wne="http://schemas.microsoft.com/office/word/2006/wordml" xmlns:wps="http://schemas.microsoft.com/office/word/2010/wordprocessingShape" mc:Ignorable="w14 w15 w16se w16cid wp14">
+<w:numbering xmlns:wpc="http://schemas.microsoft.com/office/word/2010/wordprocessingCanvas" xmlns:cx="http://schemas.microsoft.com/office/drawing/2014/chartex" xmlns:cx1="http://schemas.microsoft.com/office/drawing/2015/9/8/chartex" xmlns:cx2="http://schemas.microsoft.com/office/drawing/2015/10/21/chartex" xmlns:cx3="http://schemas.microsoft.com/office/drawing/2016/5/9/chartex" xmlns:cx4="http://schemas.microsoft.com/office/drawing/2016/5/10/chartex" xmlns:cx5="http://schemas.microsoft.com/office/drawing/2016/5/11/chartex" xmlns:cx6="http://schemas.microsoft.com/office/drawing/2016/5/12/chartex" xmlns:cx7="http://schemas.microsoft.com/office/drawing/2016/5/13/chartex" xmlns:cx8="http://schemas.microsoft.com/office/drawing/2016/5/14/chartex" xmlns:mc="http://schemas.openxmlformats.org/markup-compatibility/2006" xmlns:aink="http://schemas.microsoft.com/office/drawing/2016/ink" xmlns:am3d="http://schemas.microsoft.com/office/drawing/2017/model3d" xmlns:o="urn:schemas-microsoft-com:office:office" xmlns:oel="http://schemas.microsoft.com/office/2019/extlst" xmlns:r="http://schemas.openxmlformats.org/officeDocument/2006/relationships" xmlns:m="http://schemas.openxmlformats.org/officeDocument/2006/math" xmlns:v="urn:schemas-microsoft-com:vml" xmlns:wp14="http://schemas.microsoft.com/office/word/2010/wordprocessingDrawing" xmlns:wp="http://schemas.openxmlformats.org/drawingml/2006/wordprocessingDrawing" xmlns:w10="urn:schemas-microsoft-com:office:word" xmlns:w="http://schemas.openxmlformats.org/wordprocessingml/2006/main" xmlns:w14="http://schemas.microsoft.com/office/word/2010/wordml" xmlns:w15="http://schemas.microsoft.com/office/word/2012/wordml" xmlns:w16cex="http://schemas.microsoft.com/office/word/2018/wordml/cex" xmlns:w16cid="http://schemas.microsoft.com/office/word/2016/wordml/cid" xmlns:w16="http://schemas.microsoft.com/office/word/2018/wordml" xmlns:w16sdtdh="http://schemas.microsoft.com/office/word/2020/wordml/sdtdatahash" xmlns:w16se="http://schemas.microsoft.com/office/word/2015/wordml/symex" xmlns:wpg="http://schemas.microsoft.com/office/word/2010/wordprocessingGroup" xmlns:wpi="http://schemas.microsoft.com/office/word/2010/wordprocessingInk" xmlns:wne="http://schemas.microsoft.com/office/word/2006/wordml" xmlns:wps="http://schemas.microsoft.com/office/word/2010/wordprocessingShape" mc:Ignorable="w14 w15 w16se w16cid w16 w16cex w16sdtdh wp14">
   <w:abstractNum w:abstractNumId="0" w15:restartNumberingAfterBreak="0">
     <w:nsid w:val="1ED33CF0"/>
     <w:multiLevelType w:val="hybridMultilevel"/>
@@ -2311,23 +2195,23 @@
       </w:rPr>
     </w:lvl>
   </w:abstractNum>
-  <w:num w:numId="1">
+  <w:num w:numId="1" w16cid:durableId="1691450890">
     <w:abstractNumId w:val="3"/>
   </w:num>
-  <w:num w:numId="2">
+  <w:num w:numId="2" w16cid:durableId="836461131">
     <w:abstractNumId w:val="2"/>
   </w:num>
-  <w:num w:numId="3">
+  <w:num w:numId="3" w16cid:durableId="907226012">
     <w:abstractNumId w:val="1"/>
   </w:num>
-  <w:num w:numId="4">
+  <w:num w:numId="4" w16cid:durableId="1563101176">
     <w:abstractNumId w:val="0"/>
   </w:num>
 </w:numbering>
 </file>
 
 <file path=word/styles.xml><?xml version="1.0" encoding="utf-8"?>
-<w:styles xmlns:mc="http://schemas.openxmlformats.org/markup-compatibility/2006" xmlns:r="http://schemas.openxmlformats.org/officeDocument/2006/relationships" xmlns:w="http://schemas.openxmlformats.org/wordprocessingml/2006/main" xmlns:w14="http://schemas.microsoft.com/office/word/2010/wordml" xmlns:w15="http://schemas.microsoft.com/office/word/2012/wordml" xmlns:w16cid="http://schemas.microsoft.com/office/word/2016/wordml/cid" xmlns:w16se="http://schemas.microsoft.com/office/word/2015/wordml/symex" mc:Ignorable="w14 w15 w16se w16cid">
+<w:styles xmlns:mc="http://schemas.openxmlformats.org/markup-compatibility/2006" xmlns:r="http://schemas.openxmlformats.org/officeDocument/2006/relationships" xmlns:w="http://schemas.openxmlformats.org/wordprocessingml/2006/main" xmlns:w14="http://schemas.microsoft.com/office/word/2010/wordml" xmlns:w15="http://schemas.microsoft.com/office/word/2012/wordml" xmlns:w16cex="http://schemas.microsoft.com/office/word/2018/wordml/cex" xmlns:w16cid="http://schemas.microsoft.com/office/word/2016/wordml/cid" xmlns:w16="http://schemas.microsoft.com/office/word/2018/wordml" xmlns:w16sdtdh="http://schemas.microsoft.com/office/word/2020/wordml/sdtdatahash" xmlns:w16se="http://schemas.microsoft.com/office/word/2015/wordml/symex" mc:Ignorable="w14 w15 w16se w16cid w16 w16cex w16sdtdh">
   <w:docDefaults>
     <w:rPrDefault>
       <w:rPr>
@@ -2343,7 +2227,7 @@
       </w:pPr>
     </w:pPrDefault>
   </w:docDefaults>
-  <w:latentStyles w:defLockedState="0" w:defUIPriority="99" w:defSemiHidden="0" w:defUnhideWhenUsed="0" w:defQFormat="0" w:count="375">
+  <w:latentStyles w:defLockedState="0" w:defUIPriority="99" w:defSemiHidden="0" w:defUnhideWhenUsed="0" w:defQFormat="0" w:count="376">
     <w:lsdException w:name="Normal" w:uiPriority="0" w:qFormat="1"/>
     <w:lsdException w:name="heading 1" w:uiPriority="9" w:qFormat="1"/>
     <w:lsdException w:name="heading 2" w:semiHidden="1" w:uiPriority="9" w:unhideWhenUsed="1" w:qFormat="1"/>
@@ -2719,6 +2603,7 @@
     <w:lsdException w:name="Smart Hyperlink" w:semiHidden="1" w:unhideWhenUsed="1"/>
     <w:lsdException w:name="Hashtag" w:semiHidden="1" w:unhideWhenUsed="1"/>
     <w:lsdException w:name="Unresolved Mention" w:semiHidden="1" w:unhideWhenUsed="1"/>
+    <w:lsdException w:name="Smart Link" w:semiHidden="1" w:unhideWhenUsed="1"/>
   </w:latentStyles>
   <w:style w:type="paragraph" w:default="1" w:styleId="Norml">
     <w:name w:val="Normal"/>

</xml_diff>